<commit_message>
added usec ase diagramm
</commit_message>
<xml_diff>
--- a/Documentation/SRS/SRS.docx
+++ b/Documentation/SRS/SRS.docx
@@ -5014,9 +5014,12 @@
         <w:rPr>
           <w:lang w:val="en-US"/>
         </w:rPr>
+        <w:lastRenderedPageBreak/>
         <w:t>2. Overall description</w:t>
       </w:r>
+      <w:bookmarkStart w:id="8" w:name="_GoBack"/>
       <w:bookmarkEnd w:id="7"/>
+      <w:bookmarkEnd w:id="8"/>
     </w:p>
     <w:p>
       <w:pPr>
@@ -5025,14 +5028,14 @@
           <w:lang w:val="en-US"/>
         </w:rPr>
       </w:pPr>
-      <w:bookmarkStart w:id="8" w:name="_Toc400611396"/>
+      <w:bookmarkStart w:id="9" w:name="_Toc400611396"/>
       <w:r>
         <w:rPr>
           <w:lang w:val="en-US"/>
         </w:rPr>
         <w:t>2.1 Use Cases</w:t>
       </w:r>
-      <w:bookmarkEnd w:id="8"/>
+      <w:bookmarkEnd w:id="9"/>
     </w:p>
     <w:p>
       <w:pPr>
@@ -5041,14 +5044,14 @@
           <w:lang w:val="en-US"/>
         </w:rPr>
       </w:pPr>
-      <w:bookmarkStart w:id="9" w:name="_Toc400611397"/>
+      <w:bookmarkStart w:id="10" w:name="_Toc400611397"/>
       <w:r>
         <w:rPr>
           <w:lang w:val="en-US"/>
         </w:rPr>
         <w:t>2.1.1 Overview Diagram</w:t>
       </w:r>
-      <w:bookmarkEnd w:id="9"/>
+      <w:bookmarkEnd w:id="10"/>
     </w:p>
     <w:p>
       <w:pPr>
@@ -5061,63 +5064,15 @@
       <w:r>
         <w:rPr>
           <w:rFonts w:cs="Arial"/>
+          <w:noProof/>
           <w:color w:val="A6A6A6"/>
-        </w:rPr>
-        <w:t>We recommend using the following authoring tool: www.draw.io</w:t>
-      </w:r>
-    </w:p>
-    <w:p>
-      <w:pPr>
-        <w:rPr>
-          <w:lang w:val="en-US"/>
-        </w:rPr>
-      </w:pPr>
-    </w:p>
-    <w:p>
-      <w:pPr>
-        <w:rPr>
-          <w:lang w:val="en-US"/>
-        </w:rPr>
-      </w:pPr>
-    </w:p>
-    <w:p>
-      <w:pPr>
-        <w:jc w:val="center"/>
-        <w:rPr>
-          <w:b/>
-          <w:i/>
-        </w:rPr>
-      </w:pPr>
-      <w:r>
-        <w:rPr>
-          <w:b/>
-          <w:i/>
-        </w:rPr>
-        <w:t>EXAMPLE</w:t>
-      </w:r>
-    </w:p>
-    <w:p>
-      <w:pPr>
-        <w:jc w:val="center"/>
-        <w:rPr>
-          <w:b/>
-          <w:i/>
-        </w:rPr>
-      </w:pPr>
-    </w:p>
-    <w:p/>
-    <w:p>
-      <w:r>
-        <w:rPr>
-          <w:noProof/>
-          <w:lang w:eastAsia="de-CH"/>
-        </w:rPr>
-        <w:lastRenderedPageBreak/>
+          <w:lang w:val="de-CH" w:eastAsia="de-CH"/>
+        </w:rPr>
         <w:drawing>
-          <wp:inline distT="0" distB="0" distL="0" distR="0" wp14:anchorId="31A05C47" wp14:editId="7000DB3F">
-            <wp:extent cx="6000750" cy="5267987"/>
+          <wp:inline distT="0" distB="0" distL="0" distR="0">
+            <wp:extent cx="5760720" cy="6181090"/>
             <wp:effectExtent l="0" t="0" r="0" b="0"/>
-            <wp:docPr id="2" name="Picture 2"/>
+            <wp:docPr id="1" name="Picture 1"/>
             <wp:cNvGraphicFramePr>
               <a:graphicFrameLocks xmlns:a="http://schemas.openxmlformats.org/drawingml/2006/main" noChangeAspect="1"/>
             </wp:cNvGraphicFramePr>
@@ -5125,10 +5080,8 @@
               <a:graphicData uri="http://schemas.openxmlformats.org/drawingml/2006/picture">
                 <pic:pic xmlns:pic="http://schemas.openxmlformats.org/drawingml/2006/picture">
                   <pic:nvPicPr>
-                    <pic:cNvPr id="0" name="Picture 2"/>
-                    <pic:cNvPicPr>
-                      <a:picLocks noChangeAspect="1" noChangeArrowheads="1"/>
-                    </pic:cNvPicPr>
+                    <pic:cNvPr id="0" name="Use-case-diagram.jpg"/>
+                    <pic:cNvPicPr/>
                   </pic:nvPicPr>
                   <pic:blipFill>
                     <a:blip r:embed="rId20">
@@ -5138,23 +5091,18 @@
                         </a:ext>
                       </a:extLst>
                     </a:blip>
-                    <a:srcRect/>
                     <a:stretch>
                       <a:fillRect/>
                     </a:stretch>
                   </pic:blipFill>
-                  <pic:spPr bwMode="auto">
+                  <pic:spPr>
                     <a:xfrm>
                       <a:off x="0" y="0"/>
-                      <a:ext cx="6000750" cy="5267987"/>
+                      <a:ext cx="5760720" cy="6181090"/>
                     </a:xfrm>
                     <a:prstGeom prst="rect">
                       <a:avLst/>
                     </a:prstGeom>
-                    <a:noFill/>
-                    <a:ln>
-                      <a:noFill/>
-                    </a:ln>
                   </pic:spPr>
                 </pic:pic>
               </a:graphicData>
@@ -5163,17 +5111,83 @@
         </w:drawing>
       </w:r>
     </w:p>
-    <w:p/>
-    <w:p/>
-    <w:p/>
-    <w:p/>
-    <w:p/>
-    <w:p/>
-    <w:p/>
-    <w:p/>
-    <w:p/>
-    <w:p/>
-    <w:p/>
+    <w:p>
+      <w:pPr>
+        <w:rPr>
+          <w:lang w:val="en-US"/>
+        </w:rPr>
+      </w:pPr>
+    </w:p>
+    <w:p>
+      <w:pPr>
+        <w:rPr>
+          <w:lang w:val="en-US"/>
+        </w:rPr>
+      </w:pPr>
+    </w:p>
+    <w:p>
+      <w:pPr>
+        <w:rPr>
+          <w:lang w:val="en-US"/>
+        </w:rPr>
+      </w:pPr>
+    </w:p>
+    <w:p>
+      <w:pPr>
+        <w:rPr>
+          <w:lang w:val="en-US"/>
+        </w:rPr>
+      </w:pPr>
+    </w:p>
+    <w:p>
+      <w:pPr>
+        <w:rPr>
+          <w:lang w:val="en-US"/>
+        </w:rPr>
+      </w:pPr>
+    </w:p>
+    <w:p>
+      <w:pPr>
+        <w:rPr>
+          <w:lang w:val="en-US"/>
+        </w:rPr>
+      </w:pPr>
+    </w:p>
+    <w:p>
+      <w:pPr>
+        <w:rPr>
+          <w:lang w:val="en-US"/>
+        </w:rPr>
+      </w:pPr>
+    </w:p>
+    <w:p>
+      <w:pPr>
+        <w:rPr>
+          <w:lang w:val="en-US"/>
+        </w:rPr>
+      </w:pPr>
+    </w:p>
+    <w:p>
+      <w:pPr>
+        <w:rPr>
+          <w:lang w:val="en-US"/>
+        </w:rPr>
+      </w:pPr>
+    </w:p>
+    <w:p>
+      <w:pPr>
+        <w:rPr>
+          <w:lang w:val="en-US"/>
+        </w:rPr>
+      </w:pPr>
+    </w:p>
+    <w:p>
+      <w:pPr>
+        <w:rPr>
+          <w:lang w:val="en-US"/>
+        </w:rPr>
+      </w:pPr>
+    </w:p>
     <w:p>
       <w:pPr>
         <w:pStyle w:val="Heading3"/>
@@ -5184,7 +5198,7 @@
           <w:lang w:val="en-US"/>
         </w:rPr>
       </w:pPr>
-      <w:bookmarkStart w:id="10" w:name="_Toc400611398"/>
+      <w:bookmarkStart w:id="11" w:name="_Toc400611398"/>
       <w:r>
         <w:rPr>
           <w:rFonts w:ascii="Times New Roman" w:hAnsi="Times New Roman" w:cs="Times New Roman"/>
@@ -5192,7 +5206,6 @@
           <w:szCs w:val="24"/>
           <w:lang w:val="en-US"/>
         </w:rPr>
-        <w:lastRenderedPageBreak/>
         <w:t>2.1.2</w:t>
       </w:r>
       <w:r>
@@ -5213,7 +5226,7 @@
         </w:rPr>
         <w:t>Advertiser use cases</w:t>
       </w:r>
-      <w:bookmarkEnd w:id="10"/>
+      <w:bookmarkEnd w:id="11"/>
     </w:p>
     <w:p>
       <w:pPr>
@@ -5222,7 +5235,7 @@
           <w:lang w:val="en-US"/>
         </w:rPr>
       </w:pPr>
-      <w:bookmarkStart w:id="11" w:name="_Toc400611399"/>
+      <w:bookmarkStart w:id="12" w:name="_Toc400611399"/>
       <w:r>
         <w:rPr>
           <w:lang w:val="en-US"/>
@@ -5235,7 +5248,7 @@
         </w:rPr>
         <w:t>. Put up an ad</w:t>
       </w:r>
-      <w:bookmarkEnd w:id="11"/>
+      <w:bookmarkEnd w:id="12"/>
       <w:r>
         <w:rPr>
           <w:lang w:val="en-US"/>
@@ -5760,6 +5773,7 @@
           <w:b/>
           <w:lang w:val="en-US"/>
         </w:rPr>
+        <w:lastRenderedPageBreak/>
         <w:t>0.8 Special Requirements</w:t>
       </w:r>
     </w:p>
@@ -5829,7 +5843,7 @@
           <w:lang w:val="en-US"/>
         </w:rPr>
       </w:pPr>
-      <w:bookmarkStart w:id="12" w:name="_Toc400611400"/>
+      <w:bookmarkStart w:id="13" w:name="_Toc400611400"/>
       <w:r>
         <w:rPr>
           <w:lang w:val="en-US"/>
@@ -5842,7 +5856,7 @@
         </w:rPr>
         <w:t>dit ad</w:t>
       </w:r>
-      <w:bookmarkEnd w:id="12"/>
+      <w:bookmarkEnd w:id="13"/>
       <w:r>
         <w:rPr>
           <w:lang w:val="en-US"/>
@@ -6354,11 +6368,12 @@
           <w:lang w:val="en-US"/>
         </w:rPr>
       </w:pPr>
-      <w:bookmarkStart w:id="13" w:name="_Toc400611401"/>
-      <w:r>
-        <w:rPr>
-          <w:lang w:val="en-US"/>
-        </w:rPr>
+      <w:bookmarkStart w:id="14" w:name="_Toc400611401"/>
+      <w:r>
+        <w:rPr>
+          <w:lang w:val="en-US"/>
+        </w:rPr>
+        <w:lastRenderedPageBreak/>
         <w:t>2</w:t>
       </w:r>
       <w:r>
@@ -6367,7 +6382,7 @@
         </w:rPr>
         <w:t>. Delete ad</w:t>
       </w:r>
-      <w:bookmarkEnd w:id="13"/>
+      <w:bookmarkEnd w:id="14"/>
     </w:p>
     <w:p>
       <w:pPr>
@@ -6470,7 +6485,6 @@
           <w:b/>
           <w:lang w:val="en-US"/>
         </w:rPr>
-        <w:lastRenderedPageBreak/>
         <w:t>2</w:t>
       </w:r>
       <w:r>
@@ -6879,7 +6893,7 @@
           <w:lang w:val="en-US"/>
         </w:rPr>
       </w:pPr>
-      <w:bookmarkStart w:id="14" w:name="_Toc400611402"/>
+      <w:bookmarkStart w:id="15" w:name="_Toc400611402"/>
       <w:r>
         <w:rPr>
           <w:lang w:val="en-US"/>
@@ -6898,7 +6912,7 @@
         </w:rPr>
         <w:t>finding</w:t>
       </w:r>
-      <w:bookmarkEnd w:id="14"/>
+      <w:bookmarkEnd w:id="15"/>
     </w:p>
     <w:p>
       <w:pPr>
@@ -7039,6 +7053,7 @@
           <w:b/>
           <w:lang w:val="en-US"/>
         </w:rPr>
+        <w:lastRenderedPageBreak/>
         <w:t>3</w:t>
       </w:r>
       <w:r>
@@ -7103,7 +7118,6 @@
           <w:b/>
           <w:lang w:val="en-US"/>
         </w:rPr>
-        <w:lastRenderedPageBreak/>
         <w:t>3</w:t>
       </w:r>
       <w:r>
@@ -7503,7 +7517,7 @@
           <w:lang w:val="en-US"/>
         </w:rPr>
       </w:pPr>
-      <w:bookmarkStart w:id="15" w:name="_Toc400611403"/>
+      <w:bookmarkStart w:id="16" w:name="_Toc400611403"/>
       <w:r>
         <w:rPr>
           <w:lang w:val="en-US"/>
@@ -7523,7 +7537,7 @@
         </w:rPr>
         <w:t>manage  ads</w:t>
       </w:r>
-      <w:bookmarkEnd w:id="15"/>
+      <w:bookmarkEnd w:id="16"/>
       <w:proofErr w:type="gramEnd"/>
     </w:p>
     <w:p>
@@ -7627,6 +7641,7 @@
           <w:b/>
           <w:lang w:val="en-US"/>
         </w:rPr>
+        <w:lastRenderedPageBreak/>
         <w:t>4</w:t>
       </w:r>
       <w:r>
@@ -7665,7 +7680,6 @@
           <w:b/>
           <w:lang w:val="en-US"/>
         </w:rPr>
-        <w:lastRenderedPageBreak/>
         <w:t>4</w:t>
       </w:r>
       <w:r>
@@ -8023,7 +8037,7 @@
           <w:lang w:val="en-US"/>
         </w:rPr>
       </w:pPr>
-      <w:bookmarkStart w:id="16" w:name="_Toc400611404"/>
+      <w:bookmarkStart w:id="17" w:name="_Toc400611404"/>
       <w:r>
         <w:rPr>
           <w:lang w:val="en-US"/>
@@ -8043,7 +8057,7 @@
         </w:rPr>
         <w:t>Manage  applicants</w:t>
       </w:r>
-      <w:bookmarkEnd w:id="16"/>
+      <w:bookmarkEnd w:id="17"/>
       <w:proofErr w:type="gramEnd"/>
     </w:p>
     <w:p>
@@ -8298,6 +8312,7 @@
           <w:b/>
           <w:lang w:val="en-US"/>
         </w:rPr>
+        <w:lastRenderedPageBreak/>
         <w:t>5</w:t>
       </w:r>
       <w:r>
@@ -8373,7 +8388,6 @@
           <w:b/>
           <w:lang w:val="en-US"/>
         </w:rPr>
-        <w:lastRenderedPageBreak/>
         <w:t>5</w:t>
       </w:r>
       <w:r>
@@ -8566,7 +8580,7 @@
           <w:lang w:val="en-US"/>
         </w:rPr>
       </w:pPr>
-      <w:bookmarkStart w:id="17" w:name="_Toc400611405"/>
+      <w:bookmarkStart w:id="18" w:name="_Toc400611405"/>
       <w:r>
         <w:rPr>
           <w:lang w:val="en-US"/>
@@ -8579,7 +8593,7 @@
         </w:rPr>
         <w:t>. Compare applicants.</w:t>
       </w:r>
-      <w:bookmarkEnd w:id="17"/>
+      <w:bookmarkEnd w:id="18"/>
     </w:p>
     <w:p>
       <w:pPr>
@@ -9094,6 +9108,7 @@
           <w:b/>
           <w:lang w:val="en-US"/>
         </w:rPr>
+        <w:lastRenderedPageBreak/>
         <w:t>6</w:t>
       </w:r>
       <w:r>
@@ -9132,7 +9147,6 @@
           <w:b/>
           <w:lang w:val="en-US"/>
         </w:rPr>
-        <w:lastRenderedPageBreak/>
         <w:t>6</w:t>
       </w:r>
       <w:r>
@@ -9163,8 +9177,6 @@
           <w:lang w:val="en-US"/>
         </w:rPr>
       </w:pPr>
-      <w:bookmarkStart w:id="18" w:name="_GoBack"/>
-      <w:bookmarkEnd w:id="18"/>
     </w:p>
     <w:p>
       <w:pPr>
@@ -20492,7 +20504,7 @@
           <w:rPr>
             <w:noProof/>
           </w:rPr>
-          <w:t>10</w:t>
+          <w:t>3</w:t>
         </w:r>
         <w:r>
           <w:rPr>
@@ -23446,7 +23458,7 @@
 </file>
 
 <file path=customXml/itemProps2.xml><?xml version="1.0" encoding="utf-8"?>
-<ds:datastoreItem xmlns:ds="http://schemas.openxmlformats.org/officeDocument/2006/customXml" ds:itemID="{B7A0E7A8-320E-4CCC-AC70-1A1D7A01F169}">
+<ds:datastoreItem xmlns:ds="http://schemas.openxmlformats.org/officeDocument/2006/customXml" ds:itemID="{82279EBD-6659-40C1-8811-FEEC6F717185}">
   <ds:schemaRefs>
     <ds:schemaRef ds:uri="http://schemas.openxmlformats.org/officeDocument/2006/bibliography"/>
   </ds:schemaRefs>

</xml_diff>